<commit_message>
pulled in hunters files
</commit_message>
<xml_diff>
--- a/content/Staging/Soil_carbon_information_hub_template.docx
+++ b/content/Staging/Soil_carbon_information_hub_template.docx
@@ -7,19 +7,31 @@
         <w:pStyle w:val="Title"/>
       </w:pPr>
       <w:r>
-        <w:t xml:space="preserve">Accessibility</w:t>
-      </w:r>
-      <w:r>
-        <w:t xml:space="preserve"> </w:t>
-      </w:r>
-      <w:r>
-        <w:t xml:space="preserve">to</w:t>
-      </w:r>
-      <w:r>
-        <w:t xml:space="preserve"> </w:t>
-      </w:r>
-      <w:r>
-        <w:t xml:space="preserve">Microbes</w:t>
+        <w:t xml:space="preserve">Soil</w:t>
+      </w:r>
+      <w:r>
+        <w:t xml:space="preserve"> </w:t>
+      </w:r>
+      <w:r>
+        <w:t xml:space="preserve">Carbon</w:t>
+      </w:r>
+      <w:r>
+        <w:t xml:space="preserve"> </w:t>
+      </w:r>
+      <w:r>
+        <w:t xml:space="preserve">Information</w:t>
+      </w:r>
+      <w:r>
+        <w:t xml:space="preserve"> </w:t>
+      </w:r>
+      <w:r>
+        <w:t xml:space="preserve">Hub</w:t>
+      </w:r>
+      <w:r>
+        <w:t xml:space="preserve"> </w:t>
+      </w:r>
+      <w:r>
+        <w:t xml:space="preserve">Template</w:t>
       </w:r>
     </w:p>
     <w:p>
@@ -27,29 +39,248 @@
         <w:pStyle w:val="Author"/>
       </w:pPr>
       <w:r>
-        <w:t xml:space="preserve">Jacqueline</w:t>
-      </w:r>
-      <w:r>
-        <w:t xml:space="preserve"> </w:t>
-      </w:r>
-      <w:r>
-        <w:t xml:space="preserve">E.</w:t>
-      </w:r>
-      <w:r>
-        <w:t xml:space="preserve"> </w:t>
-      </w:r>
-      <w:r>
-        <w:t xml:space="preserve">Pitts</w:t>
+        <w:t xml:space="preserve">Hunter</w:t>
+      </w:r>
+      <w:r>
+        <w:t xml:space="preserve"> </w:t>
+      </w:r>
+      <w:r>
+        <w:t xml:space="preserve">Heaivilin</w:t>
+      </w:r>
+    </w:p>
+    <w:p>
+      <w:pPr>
+        <w:pStyle w:val="FirstParagraph"/>
+      </w:pPr>
+      <w:r>
+        <w:rPr>
+          <w:b/>
+        </w:rPr>
+        <w:t xml:space="preserve">Template (work in progress):</w:t>
+      </w:r>
+      <w:r>
+        <w:t xml:space="preserve"> </w:t>
+      </w:r>
+      <w:r>
+        <w:t xml:space="preserve">Rmarkdown is a file format for making</w:t>
+      </w:r>
+      <w:r>
+        <w:t xml:space="preserve"> </w:t>
+      </w:r>
+      <w:hyperlink r:id="rId21">
+        <w:r>
+          <w:rPr>
+            <w:rStyle w:val="Hyperlink"/>
+          </w:rPr>
+          <w:t xml:space="preserve">dynamic documents</w:t>
+        </w:r>
+      </w:hyperlink>
+      <w:r>
+        <w:t xml:space="preserve"> </w:t>
+      </w:r>
+      <w:r>
+        <w:t xml:space="preserve">with R. It is designed so that it can be converted to HTML and many other formats (we will convert to Word to communicate with our expert collaborator; native markdown will be sent to Dr. Sierra to be converted to HTML for the knowledge hub website). Markdown’s ability to run in Rstudio and use native R code has made it an attractive tool for research scientists. It allows calculation of final results to be integrated directly into the writing and dissemination process. If new data becomes available and your R caculations need to be re-run you can easily re-knit the document.</w:t>
+      </w:r>
+    </w:p>
+    <w:p>
+      <w:pPr>
+        <w:pStyle w:val="BodyText"/>
+      </w:pPr>
+      <w:r>
+        <w:t xml:space="preserve">For our current use in creating/updating the information hub, we will simply be using Rmarkdown for formatting. We will learn to add in images, links, and simple formatting to facilitate or information hub posts for class. Currently we have not finalized our information hub format so this template will likely change but is in a workable condition. Below is a simple example of my section on the conceptual theory behind stabilization mechanisms from the</w:t>
+      </w:r>
+      <w:r>
+        <w:t xml:space="preserve"> </w:t>
+      </w:r>
+      <w:r>
+        <w:t xml:space="preserve">“</w:t>
+      </w:r>
+      <w:r>
+        <w:t xml:space="preserve">Soil carbon information hub content</w:t>
+      </w:r>
+      <w:r>
+        <w:t xml:space="preserve">”</w:t>
+      </w:r>
+      <w:r>
+        <w:t xml:space="preserve"> </w:t>
+      </w:r>
+      <w:r>
+        <w:t xml:space="preserve">Google sheet.</w:t>
+      </w:r>
+    </w:p>
+    <w:p>
+      <w:pPr>
+        <w:pStyle w:val="BodyText"/>
+      </w:pPr>
+      <w:r>
+        <w:t xml:space="preserve">You will very likely run into problems when working with formating, knitting, etc. Dont be discouraged. Most problems can be easily overcome with time and knowledge (google/stackoverflow are great resources to start with). We will also be spending time in class addressing everyones issues. A great list of Rmarkdown syntax can be found here:</w:t>
+      </w:r>
+      <w:r>
+        <w:t xml:space="preserve"> </w:t>
+      </w:r>
+      <w:hyperlink r:id="rId22">
+        <w:r>
+          <w:rPr>
+            <w:rStyle w:val="Hyperlink"/>
+          </w:rPr>
+          <w:t xml:space="preserve">Rmarkdown cheat sheet</w:t>
+        </w:r>
+      </w:hyperlink>
+    </w:p>
+    <w:p>
+      <w:pPr>
+        <w:pStyle w:val="BodyText"/>
+      </w:pPr>
+      <w:r>
+        <w:rPr>
+          <w:i/>
+        </w:rPr>
+        <w:t xml:space="preserve">If you are reading the Rmarkdown (.Rmd) file:</w:t>
+      </w:r>
+      <w:r>
+        <w:rPr>
+          <w:i/>
+        </w:rPr>
+        <w:t xml:space="preserve"> </w:t>
+      </w:r>
+      <w:r>
+        <w:t xml:space="preserve"> </w:t>
+      </w:r>
+      <w:r>
+        <w:t xml:space="preserve">Above this point you will see the file header and type of output (</w:t>
+      </w:r>
+      <w:r>
+        <w:t xml:space="preserve">“</w:t>
+      </w:r>
+      <w:r>
+        <w:t xml:space="preserve">output: word_document</w:t>
+      </w:r>
+      <w:r>
+        <w:t xml:space="preserve">”</w:t>
+      </w:r>
+      <w:r>
+        <w:t xml:space="preserve"> </w:t>
+      </w:r>
+      <w:r>
+        <w:t xml:space="preserve">in this example) and an example R chunk (grey area that is running native R code). At the top you can edit the title, author, date, and type of file output. The asterisks you see around the beginning part of this section will be converted to italics when the document is converted.</w:t>
+      </w:r>
+    </w:p>
+    <w:p>
+      <w:pPr>
+        <w:pStyle w:val="BodyText"/>
+      </w:pPr>
+      <w:r>
+        <w:rPr>
+          <w:i/>
+        </w:rPr>
+        <w:t xml:space="preserve">If you are reading the converted word (or other format: HTML,PDF,etc.) document:</w:t>
+      </w:r>
+      <w:r>
+        <w:rPr>
+          <w:i/>
+        </w:rPr>
+        <w:t xml:space="preserve"> </w:t>
+      </w:r>
+      <w:r>
+        <w:t xml:space="preserve"> </w:t>
+      </w:r>
+      <w:r>
+        <w:t xml:space="preserve">Much of what was visible in Rmarkdown is no longer visible and has been used to format the document you are now reading. Comparison between the Rmarkdown file and this final</w:t>
+      </w:r>
+      <w:r>
+        <w:t xml:space="preserve"> </w:t>
+      </w:r>
+      <w:r>
+        <w:t xml:space="preserve">“</w:t>
+      </w:r>
+      <w:r>
+        <w:t xml:space="preserve">knitted</w:t>
+      </w:r>
+      <w:r>
+        <w:t xml:space="preserve">”</w:t>
+      </w:r>
+      <w:r>
+        <w:t xml:space="preserve"> </w:t>
+      </w:r>
+      <w:r>
+        <w:t xml:space="preserve">document will help you understand how Rmarkdown syntax is used to format your finished product.</w:t>
+      </w:r>
+    </w:p>
+    <w:p>
+      <w:pPr>
+        <w:pStyle w:val="BodyText"/>
+      </w:pPr>
+      <w:r>
+        <w:t xml:space="preserve">Below you will find my level 4 headers (from the SOC-Hub google sheet) in blue. Changing the header size is accomplished in Rmarkdown using the</w:t>
+      </w:r>
+      <w:r>
+        <w:t xml:space="preserve"> </w:t>
+      </w:r>
+      <w:r>
+        <w:t xml:space="preserve">‘</w:t>
+      </w:r>
+      <w:r>
+        <w:t xml:space="preserve">#</w:t>
+      </w:r>
+      <w:r>
+        <w:t xml:space="preserve">’</w:t>
+      </w:r>
+      <w:r>
+        <w:t xml:space="preserve">. A single</w:t>
+      </w:r>
+      <w:r>
+        <w:t xml:space="preserve"> </w:t>
+      </w:r>
+      <w:r>
+        <w:t xml:space="preserve">‘</w:t>
+      </w:r>
+      <w:r>
+        <w:t xml:space="preserve">#</w:t>
+      </w:r>
+      <w:r>
+        <w:t xml:space="preserve">’</w:t>
+      </w:r>
+      <w:r>
+        <w:t xml:space="preserve"> </w:t>
+      </w:r>
+      <w:r>
+        <w:t xml:space="preserve">is the largest header. Each additional</w:t>
+      </w:r>
+      <w:r>
+        <w:t xml:space="preserve"> </w:t>
+      </w:r>
+      <w:r>
+        <w:t xml:space="preserve">‘</w:t>
+      </w:r>
+      <w:r>
+        <w:t xml:space="preserve">#</w:t>
+      </w:r>
+      <w:r>
+        <w:t xml:space="preserve">’</w:t>
+      </w:r>
+      <w:r>
+        <w:t xml:space="preserve"> </w:t>
+      </w:r>
+      <w:r>
+        <w:t xml:space="preserve">reduces the header size as you can see below and will see in the final document when you knit this Rmarkdown (.Rmd) file to Word (.doc). The more technical details of image additions, html links, and required spaciong (among others) will be discussed in class.</w:t>
+      </w:r>
+    </w:p>
+    <w:p>
+      <w:pPr>
+        <w:pStyle w:val="BodyText"/>
+      </w:pPr>
+      <w:r>
+        <w:t xml:space="preserve">Below starts the actual example:</w:t>
       </w:r>
     </w:p>
     <w:p>
       <w:pPr>
         <w:pStyle w:val="Heading1"/>
       </w:pPr>
-      <w:bookmarkStart w:id="21" w:name="microbial-access-to-soil-organic-matter"/>
-      <w:bookmarkEnd w:id="21"/>
-      <w:r>
-        <w:t xml:space="preserve">Microbial Access to Soil Organic Matter</w:t>
+      <w:bookmarkStart w:id="23" w:name="the-conundrum-of-som"/>
+      <w:bookmarkEnd w:id="23"/>
+      <w:r>
+        <w:t xml:space="preserve">The Conundrum of SOM</w:t>
       </w:r>
     </w:p>
     <w:p>
@@ -57,35 +288,44 @@
         <w:pStyle w:val="FirstParagraph"/>
       </w:pPr>
       <w:r>
-        <w:t xml:space="preserve">Microbial access to soil organic matter exerts a significant control on carbon cycling in soil. Ekschmitt et al (2005) note a discrepancy between the high amount of organic matter in soil and the extremely high decomposing capabilities of microbes. If SOM is accessible to microbes, they will degrade it relatively rapidly, regardless of its chemical structure. However, if it is not accessible, that SOM will remain in the soil as a carbon pool. At long time scales relevant in global carbon cycle models, it isn’t the rate of growth or production of litter that happen at the seasonal or yearly frequency, but rather the production of stabilized materials in mineral soil - the</w:t>
-      </w:r>
-      <w:r>
-        <w:t xml:space="preserve"> </w:t>
-      </w:r>
-      <w:r>
-        <w:t xml:space="preserve">“</w:t>
-      </w:r>
-      <w:r>
-        <w:t xml:space="preserve">big, slow pools</w:t>
-      </w:r>
-      <w:r>
-        <w:t xml:space="preserve">”</w:t>
-      </w:r>
-      <w:r>
-        <w:t xml:space="preserve"> </w:t>
-      </w:r>
-      <w:r>
-        <w:t xml:space="preserve">- that influences the global carbon cycle most.</w:t>
-      </w:r>
+        <w:t xml:space="preserve">Outline the history of how SOC/SOM has been conceptualized</w:t>
+      </w:r>
+    </w:p>
+    <w:p>
+      <w:pPr>
+        <w:pStyle w:val="BodyText"/>
+      </w:pPr>
+      <w:r>
+        <w:t xml:space="preserve">List of important publications:</w:t>
+      </w:r>
+    </w:p>
+    <w:p>
+      <w:pPr>
+        <w:pStyle w:val="BodyText"/>
+      </w:pPr>
+      <w:r>
+        <w:t xml:space="preserve">Sollins et al. (1996) DOI:</w:t>
+      </w:r>
+      <w:r>
+        <w:t xml:space="preserve"> </w:t>
+      </w:r>
+      <w:hyperlink r:id="rId24">
+        <w:r>
+          <w:rPr>
+            <w:rStyle w:val="Hyperlink"/>
+          </w:rPr>
+          <w:t xml:space="preserve">10.1016/S0016-7061(96)00036-5</w:t>
+        </w:r>
+      </w:hyperlink>
     </w:p>
     <w:p>
       <w:pPr>
         <w:pStyle w:val="Heading1"/>
       </w:pPr>
-      <w:bookmarkStart w:id="22" w:name="regulatory-gate-hypothesis"/>
-      <w:bookmarkEnd w:id="22"/>
-      <w:r>
-        <w:t xml:space="preserve">Regulatory Gate Hypothesis</w:t>
+      <w:bookmarkStart w:id="25" w:name="humification-as-a-theory-is-unsupported"/>
+      <w:bookmarkEnd w:id="25"/>
+      <w:r>
+        <w:t xml:space="preserve">Humification as a theory is unsupported</w:t>
       </w:r>
     </w:p>
     <w:p>
@@ -93,7 +333,7 @@
         <w:pStyle w:val="FirstParagraph"/>
       </w:pPr>
       <w:r>
-        <w:t xml:space="preserve">Kemmitt et al (2008) are some of the first to describe the importance of microbial accessibility in the dynamics of SOM mineralization. According to the Regulatory Gate Hypothesis (Figure 1), the rate-limiting step of SOM mineralization is an abiotic one, later explained as a breakdown of physical and/or energetic barriers, but essentially referring to the accessibility of SOM to soil microbes.</w:t>
+        <w:t xml:space="preserve">Explain how humication theory is unsupported.</w:t>
       </w:r>
     </w:p>
     <w:p>
@@ -103,20 +343,20 @@
       <w:r>
         <w:drawing>
           <wp:inline>
-            <wp:extent cx="5334000" cy="2152735"/>
+            <wp:extent cx="5334000" cy="3208186"/>
             <wp:effectExtent b="0" l="0" r="0" t="0"/>
-            <wp:docPr descr="Figure 1, from Kemmitt et al (2008). DOI: 10.1016/j.soilbio.2007.06.021" title="" id="1" name="Picture"/>
+            <wp:docPr descr="Figure 1. How our view of SOM has changed as we employ new soil measurement techniques. For full figure text see Schmidt et al. (2011) DOI: 10.1038/nature10386" title="" id="1" name="Picture"/>
             <a:graphic>
               <a:graphicData uri="http://schemas.openxmlformats.org/drawingml/2006/picture">
                 <pic:pic>
                   <pic:nvPicPr>
-                    <pic:cNvPr descr="figure1.png" id="0" name="Picture"/>
+                    <pic:cNvPr descr="https://media.springernature.com/m685/nature-assets/nature/journal/v478/n7367/images/nature10386-f2.2.jpg" id="0" name="Picture"/>
                     <pic:cNvPicPr>
                       <a:picLocks noChangeArrowheads="1" noChangeAspect="1"/>
                     </pic:cNvPicPr>
                   </pic:nvPicPr>
                   <pic:blipFill>
-                    <a:blip r:embed="rId23"/>
+                    <a:blip r:embed="rId28"/>
                     <a:stretch>
                       <a:fillRect/>
                     </a:stretch>
@@ -124,7 +364,7 @@
                   <pic:spPr bwMode="auto">
                     <a:xfrm>
                       <a:off x="0" y="0"/>
-                      <a:ext cx="5334000" cy="2152735"/>
+                      <a:ext cx="5334000" cy="3208186"/>
                     </a:xfrm>
                     <a:prstGeom prst="rect">
                       <a:avLst/>
@@ -148,39 +388,26 @@
         <w:pStyle w:val="ImageCaption"/>
       </w:pPr>
       <w:r>
-        <w:t xml:space="preserve">Figure 1, from Kemmitt et al (2008). DOI: 10.1016/j.soilbio.2007.06.021</w:t>
-      </w:r>
+        <w:t xml:space="preserve">Figure 1. How our view of SOM has changed as we employ new soil measurement techniques. For full figure text see Schmidt et al. (2011) DOI:</w:t>
+      </w:r>
+      <w:r>
+        <w:t xml:space="preserve"> </w:t>
+      </w:r>
+      <w:hyperlink r:id="rId29">
+        <w:r>
+          <w:rPr>
+            <w:rStyle w:val="Hyperlink"/>
+          </w:rPr>
+          <w:t xml:space="preserve">10.1038/nature10386</w:t>
+        </w:r>
+      </w:hyperlink>
     </w:p>
     <w:p>
       <w:pPr>
         <w:pStyle w:val="BodyText"/>
       </w:pPr>
       <w:r>
-        <w:t xml:space="preserve">As described by Schimel and Schaeffer (2012) and shown in Figu, the rate at which OM in soil can be metabolized is limited by microbes’ ability to access it (</w:t>
-      </w:r>
-      <w:r>
-        <w:t xml:space="preserve">“</w:t>
-      </w:r>
-      <w:r>
-        <w:t xml:space="preserve">access</w:t>
-      </w:r>
-      <w:r>
-        <w:t xml:space="preserve">”</w:t>
-      </w:r>
-      <w:r>
-        <w:t xml:space="preserve">). The fate of that OM once it is accessed depends on the community composition and functional groups of organisms present (</w:t>
-      </w:r>
-      <w:r>
-        <w:t xml:space="preserve">“</w:t>
-      </w:r>
-      <w:r>
-        <w:t xml:space="preserve">allocation</w:t>
-      </w:r>
-      <w:r>
-        <w:t xml:space="preserve">”</w:t>
-      </w:r>
-      <w:r>
-        <w:t xml:space="preserve">). Figure 2 shows the relative roles of both physical access to soil carbon and allocation in the dynamics of soil carbon.</w:t>
+        <w:t xml:space="preserve">Discuss the emerging understandings in stabilization mechanisms.</w:t>
       </w:r>
     </w:p>
     <w:p>
@@ -190,20 +417,20 @@
       <w:r>
         <w:drawing>
           <wp:inline>
-            <wp:extent cx="5334000" cy="4190313"/>
+            <wp:extent cx="5334000" cy="3488513"/>
             <wp:effectExtent b="0" l="0" r="0" t="0"/>
-            <wp:docPr descr="Figure 2, from Schimel and Schaeffer (2012). DOI: 10.3389/fmicb.2012.00348" title="" id="1" name="Picture"/>
+            <wp:docPr descr="Figure 2. An emerging understanding of stabilization/destabilization processes has replaced humification theory. For full figure text see Schmidt et al. (2011) DOI: 10.1038/nature10386" title="" id="1" name="Picture"/>
             <a:graphic>
               <a:graphicData uri="http://schemas.openxmlformats.org/drawingml/2006/picture">
                 <pic:pic>
                   <pic:nvPicPr>
-                    <pic:cNvPr descr="figure2.png" id="0" name="Picture"/>
+                    <pic:cNvPr descr="https://media.springernature.com/m685/nature-assets/nature/journal/v478/n7367/images/nature10386-f3.2.jpg" id="0" name="Picture"/>
                     <pic:cNvPicPr>
                       <a:picLocks noChangeArrowheads="1" noChangeAspect="1"/>
                     </pic:cNvPicPr>
                   </pic:nvPicPr>
                   <pic:blipFill>
-                    <a:blip r:embed="rId24"/>
+                    <a:blip r:embed="rId32"/>
                     <a:stretch>
                       <a:fillRect/>
                     </a:stretch>
@@ -211,7 +438,7 @@
                   <pic:spPr bwMode="auto">
                     <a:xfrm>
                       <a:off x="0" y="0"/>
-                      <a:ext cx="5334000" cy="4190313"/>
+                      <a:ext cx="5334000" cy="3488513"/>
                     </a:xfrm>
                     <a:prstGeom prst="rect">
                       <a:avLst/>
@@ -235,17 +462,55 @@
         <w:pStyle w:val="ImageCaption"/>
       </w:pPr>
       <w:r>
-        <w:t xml:space="preserve">Figure 2, from Schimel and Schaeffer (2012). DOI: 10.3389/fmicb.2012.00348</w:t>
-      </w:r>
+        <w:t xml:space="preserve">Figure 2. An emerging understanding of stabilization/destabilization processes has replaced humification theory. For full figure text see Schmidt et al. (2011) DOI:</w:t>
+      </w:r>
+      <w:r>
+        <w:t xml:space="preserve"> </w:t>
+      </w:r>
+      <w:hyperlink r:id="rId29">
+        <w:r>
+          <w:rPr>
+            <w:rStyle w:val="Hyperlink"/>
+          </w:rPr>
+          <w:t xml:space="preserve">10.1038/nature10386</w:t>
+        </w:r>
+      </w:hyperlink>
+    </w:p>
+    <w:p>
+      <w:pPr>
+        <w:pStyle w:val="BodyText"/>
+      </w:pPr>
+      <w:r>
+        <w:t xml:space="preserve">List of important publications:</w:t>
+      </w:r>
+    </w:p>
+    <w:p>
+      <w:pPr>
+        <w:pStyle w:val="BodyText"/>
+      </w:pPr>
+      <w:r>
+        <w:t xml:space="preserve">Schmidt et al. (2011) DOI:</w:t>
+      </w:r>
+      <w:r>
+        <w:t xml:space="preserve"> </w:t>
+      </w:r>
+      <w:hyperlink r:id="rId29">
+        <w:r>
+          <w:rPr>
+            <w:rStyle w:val="Hyperlink"/>
+          </w:rPr>
+          <w:t xml:space="preserve">10.1038/nature10386</w:t>
+        </w:r>
+      </w:hyperlink>
     </w:p>
     <w:p>
       <w:pPr>
         <w:pStyle w:val="Heading1"/>
       </w:pPr>
-      <w:bookmarkStart w:id="25" w:name="limits-on-microbial-access-to-som"/>
-      <w:bookmarkEnd w:id="25"/>
-      <w:r>
-        <w:t xml:space="preserve">Limits on Microbial Access to SOM</w:t>
+      <w:bookmarkStart w:id="33" w:name="rethinking-the-conceptual-theory-of-som-sequestration"/>
+      <w:bookmarkEnd w:id="33"/>
+      <w:r>
+        <w:t xml:space="preserve">Rethinking the Conceptual Theory of SOM Sequestration</w:t>
       </w:r>
     </w:p>
     <w:p>
@@ -253,97 +518,7 @@
         <w:pStyle w:val="FirstParagraph"/>
       </w:pPr>
       <w:r>
-        <w:t xml:space="preserve">What influences microbial access to SOM? Water, oxygen, substrate and organism/enzyme must all come together (in space and time) for SOM turnover at the pore space level (Kuka et al, 2007). The physical preservation or protection of SOM from microbial decomposition has a few major causes: occlusion within aggregates, adsorption onto minerals, complexity and heterogeneity of the physical landscape within soils, and wet/dry cycles that may inhibit or promote diffusion.</w:t>
-      </w:r>
-    </w:p>
-    <w:p>
-      <w:pPr>
-        <w:pStyle w:val="Heading1"/>
-      </w:pPr>
-      <w:bookmarkStart w:id="26" w:name="occlusion"/>
-      <w:bookmarkEnd w:id="26"/>
-      <w:r>
-        <w:t xml:space="preserve">1. Occlusion</w:t>
-      </w:r>
-    </w:p>
-    <w:p>
-      <w:pPr>
-        <w:pStyle w:val="FirstParagraph"/>
-      </w:pPr>
-      <w:r>
-        <w:t xml:space="preserve">Occlusion within aggregates is an important process that can render SOM inaccessible microbes. One way that aggregates contribute to inaccessibility is by limiting movement of microbial enzymes. Aggregates can also limit the activity of microorganisms through environmental constraints like low oxygen. In order to make SOM bound in aggregates available for microbial decomposition, both physical disruption and exoenzymes are often necessary.</w:t>
-      </w:r>
-    </w:p>
-    <w:p>
-      <w:pPr>
-        <w:pStyle w:val="Heading1"/>
-      </w:pPr>
-      <w:bookmarkStart w:id="27" w:name="adsorption"/>
-      <w:bookmarkEnd w:id="27"/>
-      <w:r>
-        <w:t xml:space="preserve">2. Adsorption</w:t>
-      </w:r>
-    </w:p>
-    <w:p>
-      <w:pPr>
-        <w:pStyle w:val="FirstParagraph"/>
-      </w:pPr>
-      <w:r>
-        <w:t xml:space="preserve">Adsorption onto minerals is another way that SOM can be physically protected from microbes. SOM is adsorbed on the surfaces of clay and amorphous iron and aluminum colloids because of the large charged surface area on these molecules. This can protect SOM from microbial decomposition because the adsorption affinity of SOM is often greater than the affinity of microbial enzymes to SOM.</w:t>
-      </w:r>
-    </w:p>
-    <w:p>
-      <w:pPr>
-        <w:pStyle w:val="Heading1"/>
-      </w:pPr>
-      <w:bookmarkStart w:id="28" w:name="physical-landscape-of-the-soil"/>
-      <w:bookmarkEnd w:id="28"/>
-      <w:r>
-        <w:t xml:space="preserve">3. Physical Landscape of the Soil</w:t>
-      </w:r>
-    </w:p>
-    <w:p>
-      <w:pPr>
-        <w:pStyle w:val="FirstParagraph"/>
-      </w:pPr>
-      <w:r>
-        <w:t xml:space="preserve">The complexity and heterogeneity of the physical landscape within soils contributes to the physical stability of SOM against microbial decomposition. The distance or difficulty of movement across soils can inhibit microbial access to SOM. This can be protective mechanism if the amount of energy it costs for the microbe to get within the vicinity of SOM is greater than the energy acquired from decomposing it. Deeper soils tend to protect SOM more than shallow soils simply because there is more restricted connectivity between microbes and substrate.</w:t>
-      </w:r>
-    </w:p>
-    <w:p>
-      <w:pPr>
-        <w:pStyle w:val="Heading1"/>
-      </w:pPr>
-      <w:bookmarkStart w:id="29" w:name="wetdry-cycles"/>
-      <w:bookmarkEnd w:id="29"/>
-      <w:r>
-        <w:t xml:space="preserve">4. Wet/Dry Cycles</w:t>
-      </w:r>
-    </w:p>
-    <w:p>
-      <w:pPr>
-        <w:pStyle w:val="FirstParagraph"/>
-      </w:pPr>
-      <w:r>
-        <w:t xml:space="preserve">Lastly, wet/dry cycles in soils affect the availability of SOM to microbes. Microbes are extremely dependent on the presence of water in soil for many reasons. Dry soils can effectively immobilize bacteria that depend on water films for transportation. In addition, lack of water can prevent diffusion, a major method for materials transfer both into and out of microbial cells. Lastly, water helps solubilize resources and render them more accessible to microbes and without it, many molecules remain sorbed to mineral surfaces.</w:t>
-      </w:r>
-    </w:p>
-    <w:p>
-      <w:pPr>
-        <w:pStyle w:val="Heading1"/>
-      </w:pPr>
-      <w:bookmarkStart w:id="30" w:name="applications-to-earth-systems-models-esms"/>
-      <w:bookmarkEnd w:id="30"/>
-      <w:r>
-        <w:t xml:space="preserve">Applications to Earth Systems Models (ESMs)</w:t>
-      </w:r>
-    </w:p>
-    <w:p>
-      <w:pPr>
-        <w:pStyle w:val="FirstParagraph"/>
-      </w:pPr>
-      <w:r>
-        <w:t xml:space="preserve">Currently, much work is being done to more accurately portray soil carbon dynamics in Earth System Models (ESMs). In a recent review paper, Luo et al (2016) acknowledged some of the shortcomings of current models for soil carbon dynamics, one major one being the modeling of microbial influences on soil C. Figure 3 shows a consensus on recommended soil processes, databases, and modeling techniques to direct future work in ESMs. Microbial processes and SOC stabilization fall in the top 3 of the processes to better capture in ESMs. Soil C pool is the top database to enhance for ESM accuracy. Continued and increased attention towards microbial access to SOM should improve the accuracy of ESM models in each of these 3 ares.</w:t>
+        <w:t xml:space="preserve">As paradigms have shifted, its important to get away from humification terminology and embrace mechanistic theories and conceptualizations of soil carbon stabilization.</w:t>
       </w:r>
     </w:p>
     <w:p>
@@ -353,20 +528,20 @@
       <w:r>
         <w:drawing>
           <wp:inline>
-            <wp:extent cx="5334000" cy="2612960"/>
+            <wp:extent cx="5334000" cy="5846064"/>
             <wp:effectExtent b="0" l="0" r="0" t="0"/>
-            <wp:docPr descr="Figure 3, from Luo et al. (2016). DOI: 10.1002/2015GB005239" title="" id="1" name="Picture"/>
+            <wp:docPr descr="Figure 3. The soil continum model (SCM) is an attempt to bring together disparate conceptualizations of soil carbon storage, which is an important step forward in soil science as we try to determine the best measurement and modeling techniques to predict SOC changes. For full figure text see Lehmann &amp; Kleber (2015) DOI: 10.1038/nature16069" title="" id="1" name="Picture"/>
             <a:graphic>
               <a:graphicData uri="http://schemas.openxmlformats.org/drawingml/2006/picture">
                 <pic:pic>
                   <pic:nvPicPr>
-                    <pic:cNvPr descr="figure3.png" id="0" name="Picture"/>
+                    <pic:cNvPr descr="https://media.springernature.com/m685/nature-assets/nature/journal/v528/n7580/images/nature16069-f2.jpg" id="0" name="Picture"/>
                     <pic:cNvPicPr>
                       <a:picLocks noChangeArrowheads="1" noChangeAspect="1"/>
                     </pic:cNvPicPr>
                   </pic:nvPicPr>
                   <pic:blipFill>
-                    <a:blip r:embed="rId31"/>
+                    <a:blip r:embed="rId36"/>
                     <a:stretch>
                       <a:fillRect/>
                     </a:stretch>
@@ -374,7 +549,7 @@
                   <pic:spPr bwMode="auto">
                     <a:xfrm>
                       <a:off x="0" y="0"/>
-                      <a:ext cx="5334000" cy="2612960"/>
+                      <a:ext cx="5334000" cy="5846064"/>
                     </a:xfrm>
                     <a:prstGeom prst="rect">
                       <a:avLst/>
@@ -398,75 +573,63 @@
         <w:pStyle w:val="ImageCaption"/>
       </w:pPr>
       <w:r>
-        <w:t xml:space="preserve">Figure 3, from Luo et al. (2016). DOI: 10.1002/2015GB005239</w:t>
-      </w:r>
-    </w:p>
-    <w:p>
-      <w:pPr>
-        <w:pStyle w:val="BodyText"/>
-      </w:pPr>
-      <w:r>
-        <w:t xml:space="preserve">Current ESMs utilize simple equations and matrices to describe soil carbon dynamics, yet they disagree widely in their projections. Wieder et al (2015) are working to explicitly include non-linear microbial dynamics into their models, giving them the potential to explain microbial stabilization and decomposition of soil C. Microbial accessibility to substrates still has not been parameterized in ESMs and may be the determining factor for the magnitude of the effect of microbes on SOM turnover (Wieder et al, 2015, Schimel and Shaeffer, 2012). However, Luo et al (2016) suggest the need for further observation and evaluation before these can be effectively incorporated into ESMs.</w:t>
-      </w:r>
-    </w:p>
-    <w:p>
-      <w:pPr>
-        <w:pStyle w:val="Heading1"/>
-      </w:pPr>
-      <w:bookmarkStart w:id="32" w:name="references"/>
-      <w:bookmarkEnd w:id="32"/>
-      <w:r>
-        <w:t xml:space="preserve">References</w:t>
-      </w:r>
-    </w:p>
-    <w:p>
-      <w:pPr>
-        <w:pStyle w:val="FirstParagraph"/>
-      </w:pPr>
-      <w:r>
-        <w:t xml:space="preserve">Luo, Y. Q. et al. Toward more realistic projections of soil carbon dynamics by Earth system models. Global Biogeochem. Cycles 30, 40–56,</w:t>
-      </w:r>
-      <w:r>
-        <w:t xml:space="preserve"> </w:t>
-      </w:r>
-      <w:hyperlink r:id="rId33">
+        <w:t xml:space="preserve">Figure 3. The soil continum model (SCM) is an attempt to bring together disparate conceptualizations of soil carbon storage, which is an important step forward in soil science as we try to determine the best measurement and modeling techniques to predict SOC changes. For full figure text see Lehmann &amp; Kleber (2015) DOI:</w:t>
+      </w:r>
+      <w:r>
+        <w:t xml:space="preserve"> </w:t>
+      </w:r>
+      <w:hyperlink r:id="rId37">
         <w:r>
           <w:rPr>
             <w:rStyle w:val="Hyperlink"/>
           </w:rPr>
-          <w:t xml:space="preserve">https://doi.org/10.1002/2015gb005239</w:t>
+          <w:t xml:space="preserve">10.1038/nature16069</w:t>
         </w:r>
       </w:hyperlink>
-      <w:r>
-        <w:t xml:space="preserve"> </w:t>
-      </w:r>
-      <w:r>
-        <w:t xml:space="preserve">(2016).</w:t>
-      </w:r>
     </w:p>
     <w:p>
       <w:pPr>
         <w:pStyle w:val="BodyText"/>
       </w:pPr>
       <w:r>
-        <w:t xml:space="preserve">Schimel, J., and S. Schaeffer. Microbial control over carbon cycling in soil. Frontiers in Microbiology 3, 1-11,</w:t>
-      </w:r>
-      <w:r>
-        <w:t xml:space="preserve"> </w:t>
-      </w:r>
-      <w:hyperlink r:id="rId34">
+        <w:t xml:space="preserve">List of important publications:</w:t>
+      </w:r>
+    </w:p>
+    <w:p>
+      <w:pPr>
+        <w:pStyle w:val="BodyText"/>
+      </w:pPr>
+      <w:r>
+        <w:t xml:space="preserve">Lehmann &amp; Kleber (2015) DOI:</w:t>
+      </w:r>
+      <w:r>
+        <w:t xml:space="preserve"> </w:t>
+      </w:r>
+      <w:hyperlink r:id="rId37">
         <w:r>
           <w:rPr>
             <w:rStyle w:val="Hyperlink"/>
           </w:rPr>
-          <w:t xml:space="preserve">https://doi.org/10.3389/fmicb.2012.00348</w:t>
+          <w:t xml:space="preserve">10.1038/nature16069</w:t>
         </w:r>
       </w:hyperlink>
-      <w:r>
-        <w:t xml:space="preserve"> </w:t>
-      </w:r>
-      <w:r>
-        <w:t xml:space="preserve">(2012).</w:t>
+    </w:p>
+    <w:p>
+      <w:pPr>
+        <w:pStyle w:val="Heading1"/>
+      </w:pPr>
+      <w:bookmarkStart w:id="38" w:name="moving-forward-bringing-together-theory-measurement-and-modeling"/>
+      <w:bookmarkEnd w:id="38"/>
+      <w:r>
+        <w:t xml:space="preserve">Moving forward: bringing together theory, measurement, and modeling</w:t>
+      </w:r>
+    </w:p>
+    <w:p>
+      <w:pPr>
+        <w:pStyle w:val="FirstParagraph"/>
+      </w:pPr>
+      <w:r>
+        <w:t xml:space="preserve">Theory, measurement, and modeling need to be thought of as a single process to close the loop of the scientific method and create usable products to not just inform further science, but also provide farmers, land managers, policy makers, and the general public a tool to understand soil carbon.</w:t>
       </w:r>
     </w:p>
     <w:p>
@@ -474,24 +637,15 @@
         <w:pStyle w:val="BodyText"/>
       </w:pPr>
       <w:r>
-        <w:t xml:space="preserve">Wieder, W. R., et al., Explicitly representing soil microbial processes in Earth system models. Global Biogeochem. Cycles 29,</w:t>
-      </w:r>
-      <w:r>
-        <w:t xml:space="preserve"> </w:t>
-      </w:r>
-      <w:hyperlink r:id="rId35">
-        <w:r>
-          <w:rPr>
-            <w:rStyle w:val="Hyperlink"/>
-          </w:rPr>
-          <w:t xml:space="preserve">https://doi.org/10.1002/2015GB005188</w:t>
-        </w:r>
-      </w:hyperlink>
-      <w:r>
-        <w:t xml:space="preserve"> </w:t>
-      </w:r>
-      <w:r>
-        <w:t xml:space="preserve">(2015).</w:t>
+        <w:t xml:space="preserve">List of important publications:</w:t>
+      </w:r>
+    </w:p>
+    <w:p>
+      <w:pPr>
+        <w:pStyle w:val="BodyText"/>
+      </w:pPr>
+      <w:r>
+        <w:t xml:space="preserve">Triangle paper</w:t>
       </w:r>
     </w:p>
     <w:sectPr/>
@@ -602,7 +756,7 @@
     </w:lvl>
   </w:abstractNum>
   <w:abstractNum w:abstractNumId="990">
-    <w:nsid w:val="ca555524"/>
+    <w:nsid w:val="31c240ff"/>
     <w:multiLevelType w:val="multilevel"/>
     <w:lvl w:ilvl="0">
       <w:numFmt w:val="bullet"/>

</xml_diff>